<commit_message>
path tracer soft shader minimal demo
1.YES!!!!
2. RigidTransform::TransformVector_Rigid 's quaternion mul order.
3. some notes
4. IMainloop interface
</commit_message>
<xml_diff>
--- a/doc/RayTracer/[Notes]BVH.docx
+++ b/doc/RayTracer/[Notes]BVH.docx
@@ -1438,7 +1438,7 @@
           <w:rFonts w:ascii="微软雅黑 Light" w:eastAsia="微软雅黑 Light" w:hAnsi="微软雅黑 Light" w:hint="eastAsia"/>
           <w:szCs w:val="21"/>
         </w:rPr>
-        <w:t>盒开始</w:t>
+        <w:t>盒开</w:t>
       </w:r>
       <w:proofErr w:type="gramEnd"/>
       <w:r>
@@ -1446,7 +1446,7 @@
           <w:rFonts w:ascii="微软雅黑 Light" w:eastAsia="微软雅黑 Light" w:hAnsi="微软雅黑 Light" w:hint="eastAsia"/>
           <w:szCs w:val="21"/>
         </w:rPr>
-        <w:t>分割，</w:t>
+        <w:t>始分割，</w:t>
       </w:r>
       <w:r>
         <w:rPr>
@@ -1525,7 +1525,7 @@
       <w:pPr>
         <w:ind w:firstLine="360"/>
         <w:rPr>
-          <w:rFonts w:ascii="Times New Roman" w:eastAsia="微软雅黑 Light" w:hAnsi="Times New Roman" w:cs="Times New Roman" w:hint="eastAsia"/>
+          <w:rFonts w:ascii="Times New Roman" w:eastAsia="微软雅黑 Light" w:hAnsi="Times New Roman" w:cs="Times New Roman"/>
           <w:szCs w:val="21"/>
         </w:rPr>
       </w:pPr>
@@ -1721,7 +1721,7 @@
       <w:pPr>
         <w:ind w:firstLine="360"/>
         <w:rPr>
-          <w:rFonts w:ascii="Times New Roman" w:eastAsia="微软雅黑 Light" w:hAnsi="Times New Roman" w:cs="Times New Roman" w:hint="eastAsia"/>
+          <w:rFonts w:ascii="Times New Roman" w:eastAsia="微软雅黑 Light" w:hAnsi="Times New Roman" w:cs="Times New Roman"/>
           <w:szCs w:val="21"/>
         </w:rPr>
       </w:pPr>
@@ -1730,78 +1730,355 @@
           <w:rFonts w:ascii="Times New Roman" w:eastAsia="微软雅黑 Light" w:hAnsi="Times New Roman" w:cs="Times New Roman" w:hint="eastAsia"/>
           <w:szCs w:val="21"/>
         </w:rPr>
-        <w:t>按中点分割法</w:t>
-      </w:r>
-      <w:r>
-        <w:rPr>
-          <w:rFonts w:ascii="Times New Roman" w:eastAsia="微软雅黑 Light" w:hAnsi="Times New Roman" w:cs="Times New Roman" w:hint="eastAsia"/>
-          <w:szCs w:val="21"/>
-        </w:rPr>
-        <w:t>是按照</w:t>
+        <w:t>中点分割法</w:t>
+      </w:r>
+      <w:r>
+        <w:rPr>
+          <w:rFonts w:ascii="Times New Roman" w:eastAsia="微软雅黑 Light" w:hAnsi="Times New Roman" w:cs="Times New Roman" w:hint="eastAsia"/>
+          <w:szCs w:val="21"/>
+        </w:rPr>
+        <w:t>有很多种变体，但是都需要</w:t>
+      </w:r>
+      <w:r>
+        <w:rPr>
+          <w:rFonts w:ascii="Times New Roman" w:eastAsia="微软雅黑 Light" w:hAnsi="Times New Roman" w:cs="Times New Roman" w:hint="eastAsia"/>
+          <w:szCs w:val="21"/>
+        </w:rPr>
+        <w:t>取某</w:t>
+      </w:r>
+      <w:r>
+        <w:rPr>
+          <w:rFonts w:ascii="Times New Roman" w:eastAsia="微软雅黑 Light" w:hAnsi="Times New Roman" w:cs="Times New Roman" w:hint="eastAsia"/>
+          <w:szCs w:val="21"/>
+        </w:rPr>
+        <w:t>B</w:t>
+      </w:r>
+      <w:r>
+        <w:rPr>
+          <w:rFonts w:ascii="Times New Roman" w:eastAsia="微软雅黑 Light" w:hAnsi="Times New Roman" w:cs="Times New Roman"/>
+          <w:szCs w:val="21"/>
+        </w:rPr>
+        <w:t>VH</w:t>
+      </w:r>
+      <w:r>
+        <w:rPr>
+          <w:rFonts w:ascii="Times New Roman" w:eastAsia="微软雅黑 Light" w:hAnsi="Times New Roman" w:cs="Times New Roman" w:hint="eastAsia"/>
+          <w:szCs w:val="21"/>
+        </w:rPr>
+        <w:t>节点</w:t>
+      </w:r>
+      <w:r>
+        <w:rPr>
+          <w:rFonts w:ascii="Times New Roman" w:eastAsia="微软雅黑 Light" w:hAnsi="Times New Roman" w:cs="Times New Roman" w:hint="eastAsia"/>
+          <w:szCs w:val="21"/>
+        </w:rPr>
+        <w:t>A</w:t>
+      </w:r>
+      <w:r>
+        <w:rPr>
+          <w:rFonts w:ascii="Times New Roman" w:eastAsia="微软雅黑 Light" w:hAnsi="Times New Roman" w:cs="Times New Roman"/>
+          <w:szCs w:val="21"/>
+        </w:rPr>
+        <w:t>ABB</w:t>
+      </w:r>
+      <w:r>
+        <w:rPr>
+          <w:rFonts w:ascii="Times New Roman" w:eastAsia="微软雅黑 Light" w:hAnsi="Times New Roman" w:cs="Times New Roman" w:hint="eastAsia"/>
+          <w:szCs w:val="21"/>
+        </w:rPr>
+        <w:t>的某个</w:t>
+      </w:r>
+      <w:r>
+        <w:rPr>
+          <w:rFonts w:ascii="Times New Roman" w:eastAsia="微软雅黑 Light" w:hAnsi="Times New Roman" w:cs="Times New Roman" w:hint="eastAsia"/>
+          <w:szCs w:val="21"/>
+        </w:rPr>
+        <w:t>笛卡尔</w:t>
+      </w:r>
+      <w:r>
+        <w:rPr>
+          <w:rFonts w:ascii="Times New Roman" w:eastAsia="微软雅黑 Light" w:hAnsi="Times New Roman" w:cs="Times New Roman" w:hint="eastAsia"/>
+          <w:szCs w:val="21"/>
+        </w:rPr>
+        <w:t>坐标分量范围的</w:t>
+      </w:r>
+      <w:r>
+        <w:rPr>
+          <w:rFonts w:ascii="Times New Roman" w:eastAsia="微软雅黑 Light" w:hAnsi="Times New Roman" w:cs="Times New Roman" w:hint="eastAsia"/>
+          <w:szCs w:val="21"/>
+        </w:rPr>
+        <w:t>中点</w:t>
+      </w:r>
+      <w:r>
+        <w:rPr>
+          <w:rFonts w:ascii="Times New Roman" w:eastAsia="微软雅黑 Light" w:hAnsi="Times New Roman" w:cs="Times New Roman" w:hint="eastAsia"/>
+          <w:szCs w:val="21"/>
+        </w:rPr>
+        <w:t>。</w:t>
+      </w:r>
+      <w:proofErr w:type="spellStart"/>
+      <w:r>
+        <w:rPr>
+          <w:rFonts w:ascii="Times New Roman" w:eastAsia="微软雅黑 Light" w:hAnsi="Times New Roman" w:cs="Times New Roman"/>
+          <w:color w:val="538135" w:themeColor="accent6" w:themeShade="BF"/>
+          <w:szCs w:val="21"/>
+        </w:rPr>
+        <w:t>Blab</w:t>
+      </w:r>
+      <w:r>
+        <w:rPr>
+          <w:rFonts w:ascii="Times New Roman" w:eastAsia="微软雅黑 Light" w:hAnsi="Times New Roman" w:cs="Times New Roman" w:hint="eastAsia"/>
+          <w:color w:val="538135" w:themeColor="accent6" w:themeShade="BF"/>
+          <w:szCs w:val="21"/>
+        </w:rPr>
+        <w:t>labla</w:t>
+      </w:r>
+      <w:proofErr w:type="spellEnd"/>
+      <w:r>
+        <w:rPr>
+          <w:rFonts w:ascii="Times New Roman" w:eastAsia="微软雅黑 Light" w:hAnsi="Times New Roman" w:cs="Times New Roman" w:hint="eastAsia"/>
+          <w:color w:val="538135" w:themeColor="accent6" w:themeShade="BF"/>
+          <w:szCs w:val="21"/>
+        </w:rPr>
+        <w:t>介绍按质心分类，和</w:t>
+      </w:r>
+      <w:r>
+        <w:rPr>
+          <w:rFonts w:ascii="Times New Roman" w:eastAsia="微软雅黑 Light" w:hAnsi="Times New Roman" w:cs="Times New Roman" w:hint="eastAsia"/>
+          <w:color w:val="538135" w:themeColor="accent6" w:themeShade="BF"/>
+          <w:szCs w:val="21"/>
+        </w:rPr>
+        <w:t>Noise3D</w:t>
+      </w:r>
+      <w:r>
+        <w:rPr>
+          <w:rFonts w:ascii="Times New Roman" w:eastAsia="微软雅黑 Light" w:hAnsi="Times New Roman" w:cs="Times New Roman" w:hint="eastAsia"/>
+          <w:color w:val="538135" w:themeColor="accent6" w:themeShade="BF"/>
+          <w:szCs w:val="21"/>
+        </w:rPr>
+        <w:t>按</w:t>
+      </w:r>
+      <w:r>
+        <w:rPr>
+          <w:rFonts w:ascii="Times New Roman" w:eastAsia="微软雅黑 Light" w:hAnsi="Times New Roman" w:cs="Times New Roman" w:hint="eastAsia"/>
+          <w:color w:val="538135" w:themeColor="accent6" w:themeShade="BF"/>
+          <w:szCs w:val="21"/>
+        </w:rPr>
+        <w:t>A</w:t>
+      </w:r>
+      <w:r>
+        <w:rPr>
+          <w:rFonts w:ascii="Times New Roman" w:eastAsia="微软雅黑 Light" w:hAnsi="Times New Roman" w:cs="Times New Roman"/>
+          <w:color w:val="538135" w:themeColor="accent6" w:themeShade="BF"/>
+          <w:szCs w:val="21"/>
+        </w:rPr>
+        <w:t>ABB slabs</w:t>
+      </w:r>
+      <w:r>
+        <w:rPr>
+          <w:rFonts w:ascii="Times New Roman" w:eastAsia="微软雅黑 Light" w:hAnsi="Times New Roman" w:cs="Times New Roman" w:hint="eastAsia"/>
+          <w:color w:val="538135" w:themeColor="accent6" w:themeShade="BF"/>
+          <w:szCs w:val="21"/>
+        </w:rPr>
+        <w:t>来分类，累了先不写了。</w:t>
+      </w:r>
+    </w:p>
+    <w:p>
+      <w:pPr>
+        <w:ind w:firstLine="360"/>
+        <w:rPr>
+          <w:rFonts w:ascii="Times New Roman" w:eastAsia="微软雅黑 Light" w:hAnsi="Times New Roman" w:cs="Times New Roman"/>
+          <w:szCs w:val="21"/>
+        </w:rPr>
+      </w:pPr>
+    </w:p>
+    <w:p>
+      <w:pPr>
+        <w:ind w:firstLine="360"/>
+        <w:rPr>
+          <w:rFonts w:ascii="Times New Roman" w:eastAsia="微软雅黑 Light" w:hAnsi="Times New Roman" w:cs="Times New Roman"/>
+          <w:szCs w:val="21"/>
+        </w:rPr>
+      </w:pPr>
+    </w:p>
+    <w:p>
+      <w:pPr>
+        <w:ind w:firstLine="360"/>
+        <w:rPr>
+          <w:rFonts w:ascii="Times New Roman" w:eastAsia="微软雅黑 Light" w:hAnsi="Times New Roman" w:cs="Times New Roman"/>
+          <w:szCs w:val="21"/>
+        </w:rPr>
+      </w:pPr>
+    </w:p>
+    <w:p>
+      <w:pPr>
+        <w:jc w:val="center"/>
+        <w:rPr>
+          <w:rFonts w:ascii="Times New Roman" w:eastAsia="微软雅黑 Light" w:hAnsi="Times New Roman" w:cs="Times New Roman"/>
+          <w:szCs w:val="21"/>
+        </w:rPr>
+      </w:pPr>
+      <w:r>
+        <w:rPr>
+          <w:noProof/>
+        </w:rPr>
+        <w:drawing>
+          <wp:inline distT="0" distB="0" distL="0" distR="0" wp14:anchorId="6B04CEE4" wp14:editId="6B18A0F5">
+            <wp:extent cx="5024238" cy="3768437"/>
+            <wp:effectExtent l="0" t="0" r="5080" b="3810"/>
+            <wp:docPr id="3" name="图片 3"/>
+            <wp:cNvGraphicFramePr>
+              <a:graphicFrameLocks xmlns:a="http://schemas.openxmlformats.org/drawingml/2006/main" noChangeAspect="1"/>
+            </wp:cNvGraphicFramePr>
+            <a:graphic xmlns:a="http://schemas.openxmlformats.org/drawingml/2006/main">
+              <a:graphicData uri="http://schemas.openxmlformats.org/drawingml/2006/picture">
+                <pic:pic xmlns:pic="http://schemas.openxmlformats.org/drawingml/2006/picture">
+                  <pic:nvPicPr>
+                    <pic:cNvPr id="0" name="Picture 2"/>
+                    <pic:cNvPicPr>
+                      <a:picLocks noChangeAspect="1" noChangeArrowheads="1"/>
+                    </pic:cNvPicPr>
+                  </pic:nvPicPr>
+                  <pic:blipFill>
+                    <a:blip r:embed="rId8">
+                      <a:extLst>
+                        <a:ext uri="{28A0092B-C50C-407E-A947-70E740481C1C}">
+                          <a14:useLocalDpi xmlns:a14="http://schemas.microsoft.com/office/drawing/2010/main" val="0"/>
+                        </a:ext>
+                      </a:extLst>
+                    </a:blip>
+                    <a:srcRect/>
+                    <a:stretch>
+                      <a:fillRect/>
+                    </a:stretch>
+                  </pic:blipFill>
+                  <pic:spPr bwMode="auto">
+                    <a:xfrm>
+                      <a:off x="0" y="0"/>
+                      <a:ext cx="5036965" cy="3777983"/>
+                    </a:xfrm>
+                    <a:prstGeom prst="rect">
+                      <a:avLst/>
+                    </a:prstGeom>
+                    <a:noFill/>
+                    <a:ln>
+                      <a:noFill/>
+                    </a:ln>
+                  </pic:spPr>
+                </pic:pic>
+              </a:graphicData>
+            </a:graphic>
+          </wp:inline>
+        </w:drawing>
       </w:r>
       <w:bookmarkStart w:id="0" w:name="_GoBack"/>
+      <w:r>
+        <w:rPr>
+          <w:noProof/>
+        </w:rPr>
+        <w:lastRenderedPageBreak/>
+        <w:drawing>
+          <wp:inline distT="0" distB="0" distL="0" distR="0" wp14:anchorId="3281E2C3" wp14:editId="767E4D2B">
+            <wp:extent cx="5049809" cy="3787616"/>
+            <wp:effectExtent l="0" t="0" r="0" b="3810"/>
+            <wp:docPr id="2" name="图片 2"/>
+            <wp:cNvGraphicFramePr>
+              <a:graphicFrameLocks xmlns:a="http://schemas.openxmlformats.org/drawingml/2006/main" noChangeAspect="1"/>
+            </wp:cNvGraphicFramePr>
+            <a:graphic xmlns:a="http://schemas.openxmlformats.org/drawingml/2006/main">
+              <a:graphicData uri="http://schemas.openxmlformats.org/drawingml/2006/picture">
+                <pic:pic xmlns:pic="http://schemas.openxmlformats.org/drawingml/2006/picture">
+                  <pic:nvPicPr>
+                    <pic:cNvPr id="0" name="Picture 1"/>
+                    <pic:cNvPicPr>
+                      <a:picLocks noChangeAspect="1" noChangeArrowheads="1"/>
+                    </pic:cNvPicPr>
+                  </pic:nvPicPr>
+                  <pic:blipFill>
+                    <a:blip r:embed="rId9">
+                      <a:extLst>
+                        <a:ext uri="{28A0092B-C50C-407E-A947-70E740481C1C}">
+                          <a14:useLocalDpi xmlns:a14="http://schemas.microsoft.com/office/drawing/2010/main" val="0"/>
+                        </a:ext>
+                      </a:extLst>
+                    </a:blip>
+                    <a:srcRect/>
+                    <a:stretch>
+                      <a:fillRect/>
+                    </a:stretch>
+                  </pic:blipFill>
+                  <pic:spPr bwMode="auto">
+                    <a:xfrm>
+                      <a:off x="0" y="0"/>
+                      <a:ext cx="5054552" cy="3791173"/>
+                    </a:xfrm>
+                    <a:prstGeom prst="rect">
+                      <a:avLst/>
+                    </a:prstGeom>
+                    <a:noFill/>
+                    <a:ln>
+                      <a:noFill/>
+                    </a:ln>
+                  </pic:spPr>
+                </pic:pic>
+              </a:graphicData>
+            </a:graphic>
+          </wp:inline>
+        </w:drawing>
+      </w:r>
       <w:bookmarkEnd w:id="0"/>
     </w:p>
     <w:p>
       <w:pPr>
         <w:ind w:firstLine="360"/>
         <w:rPr>
-          <w:rFonts w:ascii="Times New Roman" w:eastAsia="微软雅黑 Light" w:hAnsi="Times New Roman" w:cs="Times New Roman"/>
+          <w:rFonts w:ascii="Times New Roman" w:eastAsia="微软雅黑 Light" w:hAnsi="Times New Roman" w:cs="Times New Roman" w:hint="eastAsia"/>
           <w:szCs w:val="21"/>
         </w:rPr>
       </w:pPr>
     </w:p>
     <w:p>
       <w:pPr>
-        <w:ind w:firstLine="360"/>
-        <w:rPr>
-          <w:rFonts w:ascii="Times New Roman" w:eastAsia="微软雅黑 Light" w:hAnsi="Times New Roman" w:cs="Times New Roman"/>
+        <w:rPr>
+          <w:rFonts w:ascii="Times New Roman" w:eastAsia="微软雅黑 Light" w:hAnsi="Times New Roman" w:cs="Times New Roman"/>
+          <w:b/>
           <w:szCs w:val="21"/>
         </w:rPr>
       </w:pPr>
+      <w:r>
+        <w:rPr>
+          <w:rFonts w:ascii="Times New Roman" w:eastAsia="微软雅黑 Light" w:hAnsi="Times New Roman" w:cs="Times New Roman" w:hint="eastAsia"/>
+          <w:b/>
+          <w:szCs w:val="21"/>
+        </w:rPr>
+        <w:t>引用</w:t>
+      </w:r>
     </w:p>
     <w:p>
       <w:pPr>
         <w:rPr>
           <w:rFonts w:ascii="Times New Roman" w:eastAsia="微软雅黑 Light" w:hAnsi="Times New Roman" w:cs="Times New Roman"/>
-          <w:b/>
+          <w:color w:val="000000" w:themeColor="text1"/>
           <w:szCs w:val="21"/>
         </w:rPr>
       </w:pPr>
       <w:r>
         <w:rPr>
-          <w:rFonts w:ascii="Times New Roman" w:eastAsia="微软雅黑 Light" w:hAnsi="Times New Roman" w:cs="Times New Roman" w:hint="eastAsia"/>
-          <w:b/>
-          <w:szCs w:val="21"/>
-        </w:rPr>
-        <w:t>引用</w:t>
-      </w:r>
-    </w:p>
-    <w:p>
-      <w:pPr>
-        <w:rPr>
           <w:rFonts w:ascii="Times New Roman" w:eastAsia="微软雅黑 Light" w:hAnsi="Times New Roman" w:cs="Times New Roman"/>
           <w:color w:val="000000" w:themeColor="text1"/>
           <w:szCs w:val="21"/>
         </w:rPr>
-      </w:pPr>
+        <w:t>[1]</w:t>
+      </w:r>
       <w:r>
         <w:rPr>
           <w:rFonts w:ascii="Times New Roman" w:eastAsia="微软雅黑 Light" w:hAnsi="Times New Roman" w:cs="Times New Roman"/>
           <w:color w:val="000000" w:themeColor="text1"/>
           <w:szCs w:val="21"/>
         </w:rPr>
-        <w:t>[1]</w:t>
-      </w:r>
-      <w:r>
-        <w:rPr>
-          <w:rFonts w:ascii="Times New Roman" w:eastAsia="微软雅黑 Light" w:hAnsi="Times New Roman" w:cs="Times New Roman"/>
-          <w:color w:val="000000" w:themeColor="text1"/>
-          <w:szCs w:val="21"/>
-        </w:rPr>
         <w:t xml:space="preserve"> Wikipedia, Bounding volume hierarchy. [DB/OL] </w:t>
       </w:r>
-      <w:hyperlink r:id="rId8" w:history="1">
+      <w:hyperlink r:id="rId10" w:history="1">
         <w:r>
           <w:rPr>
             <w:rStyle w:val="ab"/>
@@ -1889,7 +2166,7 @@
         </w:rPr>
         <w:t xml:space="preserve">. </w:t>
       </w:r>
-      <w:hyperlink r:id="rId9" w:history="1">
+      <w:hyperlink r:id="rId11" w:history="1">
         <w:r>
           <w:rPr>
             <w:rStyle w:val="ab"/>

</xml_diff>

<commit_message>
add notes on <The Rendering Eq> and <PBR>
</commit_message>
<xml_diff>
--- a/doc/RayTracer/[Notes]BVH.docx
+++ b/doc/RayTracer/[Notes]BVH.docx
@@ -1438,7 +1438,7 @@
           <w:rFonts w:ascii="微软雅黑 Light" w:eastAsia="微软雅黑 Light" w:hAnsi="微软雅黑 Light" w:hint="eastAsia"/>
           <w:szCs w:val="21"/>
         </w:rPr>
-        <w:t>盒开</w:t>
+        <w:t>盒开始</w:t>
       </w:r>
       <w:proofErr w:type="gramEnd"/>
       <w:r>
@@ -1446,7 +1446,7 @@
           <w:rFonts w:ascii="微软雅黑 Light" w:eastAsia="微软雅黑 Light" w:hAnsi="微软雅黑 Light" w:hint="eastAsia"/>
           <w:szCs w:val="21"/>
         </w:rPr>
-        <w:t>始分割，</w:t>
+        <w:t>分割，</w:t>
       </w:r>
       <w:r>
         <w:rPr>
@@ -1709,6 +1709,29 @@
         </w:rPr>
         <w:t>SAH, Surface Area Heuristic)</w:t>
       </w:r>
+      <w:r>
+        <w:rPr>
+          <w:rFonts w:ascii="Times New Roman" w:eastAsia="微软雅黑 Light" w:hAnsi="Times New Roman" w:cs="Times New Roman" w:hint="eastAsia"/>
+          <w:szCs w:val="21"/>
+        </w:rPr>
+        <w:t>、</w:t>
+      </w:r>
+      <w:r>
+        <w:rPr>
+          <w:rFonts w:ascii="Times New Roman" w:eastAsia="微软雅黑 Light" w:hAnsi="Times New Roman" w:cs="Times New Roman"/>
+          <w:szCs w:val="21"/>
+        </w:rPr>
+        <w:t>Morton Code</w:t>
+      </w:r>
+      <w:r>
+        <w:rPr>
+          <w:rFonts w:ascii="Times New Roman" w:eastAsia="微软雅黑 Light" w:hAnsi="Times New Roman" w:cs="Times New Roman" w:hint="eastAsia"/>
+          <w:szCs w:val="21"/>
+        </w:rPr>
+        <w:t>编码分割</w:t>
+      </w:r>
+      <w:bookmarkStart w:id="0" w:name="_GoBack"/>
+      <w:bookmarkEnd w:id="0"/>
       <w:r>
         <w:rPr>
           <w:rFonts w:ascii="Times New Roman" w:eastAsia="微软雅黑 Light" w:hAnsi="Times New Roman" w:cs="Times New Roman" w:hint="eastAsia"/>
@@ -1971,7 +1994,6 @@
           </wp:inline>
         </w:drawing>
       </w:r>
-      <w:bookmarkStart w:id="0" w:name="_GoBack"/>
       <w:r>
         <w:rPr>
           <w:noProof/>
@@ -2026,13 +2048,12 @@
           </wp:inline>
         </w:drawing>
       </w:r>
-      <w:bookmarkEnd w:id="0"/>
     </w:p>
     <w:p>
       <w:pPr>
         <w:ind w:firstLine="360"/>
         <w:rPr>
-          <w:rFonts w:ascii="Times New Roman" w:eastAsia="微软雅黑 Light" w:hAnsi="Times New Roman" w:cs="Times New Roman" w:hint="eastAsia"/>
+          <w:rFonts w:ascii="Times New Roman" w:eastAsia="微软雅黑 Light" w:hAnsi="Times New Roman" w:cs="Times New Roman"/>
           <w:szCs w:val="21"/>
         </w:rPr>
       </w:pPr>
@@ -2346,7 +2367,7 @@
     </w:rPrDefault>
     <w:pPrDefault/>
   </w:docDefaults>
-  <w:latentStyles w:defLockedState="0" w:defUIPriority="99" w:defSemiHidden="0" w:defUnhideWhenUsed="0" w:defQFormat="0" w:count="375">
+  <w:latentStyles w:defLockedState="0" w:defUIPriority="99" w:defSemiHidden="0" w:defUnhideWhenUsed="0" w:defQFormat="0" w:count="376">
     <w:lsdException w:name="Normal" w:uiPriority="0" w:qFormat="1"/>
     <w:lsdException w:name="heading 1" w:uiPriority="9" w:qFormat="1"/>
     <w:lsdException w:name="heading 2" w:semiHidden="1" w:uiPriority="9" w:unhideWhenUsed="1" w:qFormat="1"/>
@@ -2452,7 +2473,6 @@
     <w:lsdException w:name="HTML Sample" w:semiHidden="1" w:unhideWhenUsed="1"/>
     <w:lsdException w:name="HTML Typewriter" w:semiHidden="1" w:unhideWhenUsed="1"/>
     <w:lsdException w:name="HTML Variable" w:semiHidden="1" w:unhideWhenUsed="1"/>
-    <w:lsdException w:name="Normal Table" w:semiHidden="1" w:unhideWhenUsed="1"/>
     <w:lsdException w:name="annotation subject" w:semiHidden="1" w:unhideWhenUsed="1"/>
     <w:lsdException w:name="No List" w:semiHidden="1" w:unhideWhenUsed="1"/>
     <w:lsdException w:name="Outline List 1" w:semiHidden="1" w:unhideWhenUsed="1"/>
@@ -2499,10 +2519,8 @@
     <w:lsdException w:name="Table Subtle 2" w:semiHidden="1" w:unhideWhenUsed="1"/>
     <w:lsdException w:name="Table Web 1" w:semiHidden="1" w:unhideWhenUsed="1"/>
     <w:lsdException w:name="Table Web 2" w:semiHidden="1" w:unhideWhenUsed="1"/>
-    <w:lsdException w:name="Table Web 3" w:semiHidden="1" w:unhideWhenUsed="1"/>
     <w:lsdException w:name="Balloon Text" w:semiHidden="1" w:unhideWhenUsed="1"/>
     <w:lsdException w:name="Table Grid" w:uiPriority="39"/>
-    <w:lsdException w:name="Table Theme" w:semiHidden="1" w:unhideWhenUsed="1"/>
     <w:lsdException w:name="Placeholder Text" w:semiHidden="1"/>
     <w:lsdException w:name="No Spacing" w:uiPriority="1" w:qFormat="1"/>
     <w:lsdException w:name="Light Shading" w:uiPriority="60"/>
@@ -2722,6 +2740,7 @@
     <w:lsdException w:name="Smart Hyperlink" w:semiHidden="1" w:unhideWhenUsed="1"/>
     <w:lsdException w:name="Hashtag" w:semiHidden="1" w:unhideWhenUsed="1"/>
     <w:lsdException w:name="Unresolved Mention" w:semiHidden="1" w:unhideWhenUsed="1"/>
+    <w:lsdException w:name="Smart Link" w:semiHidden="1" w:unhideWhenUsed="1"/>
   </w:latentStyles>
   <w:style w:type="paragraph" w:default="1" w:styleId="a">
     <w:name w:val="Normal"/>

</xml_diff>